<commit_message>
Updates to final exam review
</commit_message>
<xml_diff>
--- a/CAP6675 - Complex Adaptive Systems/FinalExamReview.docx
+++ b/CAP6675 - Complex Adaptive Systems/FinalExamReview.docx
@@ -105,8 +105,6 @@
       <w:r>
         <w:t>Tipping – phenomenon where a new minority enters a neighborhood in sufficient numbers causes the earlier residents to start evacuating</w:t>
       </w:r>
-      <w:bookmarkStart w:id="0" w:name="_GoBack"/>
-      <w:bookmarkEnd w:id="0"/>
     </w:p>
     <w:p>
       <w:pPr>
@@ -359,6 +357,16 @@
     </w:p>
     <w:p>
       <w:r>
+        <w:t>According to the authors, how can a reaction diffusion process be used to produce the cheetah pattern (large and small spots) in the bottom left image of the figure below?</w:t>
+      </w:r>
+    </w:p>
+    <w:p>
+      <w:r>
+        <w:t>The reaction diffusion process would first run to create the large spots a certain distance away from each other via repelling.  Once the first run is finished, a second reaction diffusion is run with the large spots still in place.  It now creates smaller spots which repels off the large spots a certain distance from them.</w:t>
+      </w:r>
+    </w:p>
+    <w:p>
+      <w:r>
         <w:rPr>
           <w:b/>
           <w:u w:val="single"/>
@@ -375,6 +383,7 @@
         </w:numPr>
       </w:pPr>
       <w:r>
+        <w:lastRenderedPageBreak/>
         <w:t>Tries to explain why people become more similar over time, but don’t become completely similar</w:t>
       </w:r>
     </w:p>
@@ -436,7 +445,6 @@
       </w:pPr>
       <w:proofErr w:type="spellStart"/>
       <w:r>
-        <w:lastRenderedPageBreak/>
         <w:t>Transnation</w:t>
       </w:r>
       <w:proofErr w:type="spellEnd"/>
@@ -659,6 +667,24 @@
       </w:pPr>
       <w:r>
         <w:t>Shows when there are few key aspects to a culture it’s easy for all to become the same, but when there are lots of key aspects it becomes difficult</w:t>
+      </w:r>
+    </w:p>
+    <w:p>
+      <w:r>
+        <w:t>According to the paper, cultural zones consist of contiguous sites each of which has at least one neighboring site to whom they are able to interact.  The sites along the border of a cultural zone are unable to interact with the sites along the border of a neighboring cultural zone.  How then are the number of cultural zones able to decrease during a simulation run?</w:t>
+      </w:r>
+    </w:p>
+    <w:p>
+      <w:r>
+        <w:t xml:space="preserve">Every cell in the simulation has features and each feature has traits.  When at least one feature and trait match for a cell and one of its neighboring cells then that opens them up to interact.  So, if there are 5 features for a cell and 1 feature is matching between two neighboring cells, then there is a 1/5 chance that they will interact that iteration.  When two cells interact one trait from one cell is copied to the other cell.  This then in turn makes those two cells more similar and gives them a higher chance of interacting next iteration.  This pattern </w:t>
+      </w:r>
+      <w:proofErr w:type="gramStart"/>
+      <w:r>
+        <w:t>continues</w:t>
+      </w:r>
+      <w:proofErr w:type="gramEnd"/>
+      <w:r>
+        <w:t xml:space="preserve"> and cells become more and more similar to their neighboring cells thus decreasing cultural zones. Over time, compatible features within a zone can eventually diffuse to the edge, thus dissolving the border.</w:t>
       </w:r>
     </w:p>
     <w:p>
@@ -694,6 +720,7 @@
         </w:numPr>
       </w:pPr>
       <w:r>
+        <w:lastRenderedPageBreak/>
         <w:t>Set up an experiment to prove this</w:t>
       </w:r>
     </w:p>
@@ -815,6 +842,19 @@
       </w:pPr>
       <w:r>
         <w:t>Temporal Memory: repetition of the experiment on same nests did not change the distribution of outcomes.</w:t>
+      </w:r>
+    </w:p>
+    <w:p>
+      <w:r>
+        <w:t>In laboratory experiments, the authors observed that, while the ants initially choose equally from among the two paths, they q</w:t>
+      </w:r>
+      <w:r>
+        <w:t>uickly converge upon the shorter path.  According to the authors, why does this happen?</w:t>
+      </w:r>
+    </w:p>
+    <w:p>
+      <w:r>
+        <w:t>The ants use pheromones to direct other ants down a path.  The more pheromones that are on a path then the more likely an ant will travel down that path.  The shorter path is converged upon because the ants drop pheromones both when traveling down a path and when returning from a path.  So, the shorter path will have more pheromones collected on it much quicker, due to the ants returning faster.  Thus, more ants will travel down the shorter path.</w:t>
       </w:r>
     </w:p>
     <w:p>
@@ -859,168 +899,199 @@
         </w:numPr>
       </w:pPr>
       <w:r>
+        <w:t>Chooses next town according to trail + distance</w:t>
+      </w:r>
+    </w:p>
+    <w:p>
+      <w:pPr>
+        <w:pStyle w:val="ListParagraph"/>
+        <w:numPr>
+          <w:ilvl w:val="1"/>
+          <w:numId w:val="2"/>
+        </w:numPr>
+      </w:pPr>
+      <w:r>
+        <w:t>Cannot revisit towns</w:t>
+      </w:r>
+    </w:p>
+    <w:p>
+      <w:pPr>
+        <w:pStyle w:val="ListParagraph"/>
+        <w:numPr>
+          <w:ilvl w:val="1"/>
+          <w:numId w:val="2"/>
+        </w:numPr>
+      </w:pPr>
+      <w:r>
+        <w:t>Lays trail after completing tour</w:t>
+      </w:r>
+    </w:p>
+    <w:p>
+      <w:pPr>
+        <w:pStyle w:val="ListParagraph"/>
+        <w:numPr>
+          <w:ilvl w:val="0"/>
+          <w:numId w:val="2"/>
+        </w:numPr>
+      </w:pPr>
+      <w:r>
+        <w:t xml:space="preserve">Is </w:t>
+      </w:r>
+      <w:proofErr w:type="spellStart"/>
+      <w:r>
+        <w:t>tabu</w:t>
+      </w:r>
+      <w:proofErr w:type="spellEnd"/>
+      <w:r>
+        <w:t xml:space="preserve"> heuristic based</w:t>
+      </w:r>
+    </w:p>
+    <w:p>
+      <w:pPr>
+        <w:pStyle w:val="ListParagraph"/>
+        <w:numPr>
+          <w:ilvl w:val="1"/>
+          <w:numId w:val="2"/>
+        </w:numPr>
+      </w:pPr>
+      <w:r>
+        <w:t xml:space="preserve">The objective for the </w:t>
+      </w:r>
+      <w:proofErr w:type="spellStart"/>
+      <w:r>
+        <w:t>Tabu</w:t>
+      </w:r>
+      <w:proofErr w:type="spellEnd"/>
+      <w:r>
+        <w:t xml:space="preserve"> Search algorithm is to constrain an embedded heuristic from returning to recently visited areas of the search space, referred to as cycling. The strategy of the approach is to maintain a </w:t>
+      </w:r>
+      <w:proofErr w:type="gramStart"/>
+      <w:r>
+        <w:t>short term</w:t>
+      </w:r>
+      <w:proofErr w:type="gramEnd"/>
+      <w:r>
+        <w:t xml:space="preserve"> memory of the specific changes of recent moves within the search space and preventing future moves from undoing those changes. Additional intermediate-term memory structures may be introduced to bias moves toward promising areas of the search space, as well as longer-term memory structures that promote a general diversity in the search across the search space.</w:t>
+      </w:r>
+    </w:p>
+    <w:p>
+      <w:pPr>
+        <w:pStyle w:val="ListParagraph"/>
+        <w:numPr>
+          <w:ilvl w:val="0"/>
+          <w:numId w:val="2"/>
+        </w:numPr>
+      </w:pPr>
+      <w:r>
+        <w:t xml:space="preserve">heuristic is used for algorithms which find solutions among all possible </w:t>
+      </w:r>
+      <w:proofErr w:type="gramStart"/>
+      <w:r>
+        <w:t>ones ,but</w:t>
+      </w:r>
+      <w:proofErr w:type="gramEnd"/>
+      <w:r>
+        <w:t xml:space="preserve"> they do not guarantee that the best will be </w:t>
+      </w:r>
+      <w:proofErr w:type="spellStart"/>
+      <w:r>
+        <w:t>found,therefore</w:t>
+      </w:r>
+      <w:proofErr w:type="spellEnd"/>
+      <w:r>
+        <w:t xml:space="preserve"> they may be considered as approximately and not accurate algorithm</w:t>
+      </w:r>
+    </w:p>
+    <w:p>
+      <w:pPr>
+        <w:pStyle w:val="ListParagraph"/>
+        <w:numPr>
+          <w:ilvl w:val="0"/>
+          <w:numId w:val="2"/>
+        </w:numPr>
+      </w:pPr>
+      <w:r>
+        <w:t>Synergistic effects</w:t>
+      </w:r>
+    </w:p>
+    <w:p>
+      <w:pPr>
+        <w:pStyle w:val="ListParagraph"/>
+        <w:numPr>
+          <w:ilvl w:val="1"/>
+          <w:numId w:val="2"/>
+        </w:numPr>
+      </w:pPr>
+      <w:r>
         <w:lastRenderedPageBreak/>
-        <w:t>Chooses next town according to trail + distance</w:t>
-      </w:r>
-    </w:p>
-    <w:p>
-      <w:pPr>
-        <w:pStyle w:val="ListParagraph"/>
-        <w:numPr>
-          <w:ilvl w:val="1"/>
-          <w:numId w:val="2"/>
-        </w:numPr>
-      </w:pPr>
-      <w:r>
-        <w:t>Cannot revisit towns</w:t>
-      </w:r>
-    </w:p>
-    <w:p>
-      <w:pPr>
-        <w:pStyle w:val="ListParagraph"/>
-        <w:numPr>
-          <w:ilvl w:val="1"/>
-          <w:numId w:val="2"/>
-        </w:numPr>
-      </w:pPr>
-      <w:r>
-        <w:t>Lays trail after completing tour</w:t>
-      </w:r>
-    </w:p>
-    <w:p>
-      <w:pPr>
-        <w:pStyle w:val="ListParagraph"/>
-        <w:numPr>
-          <w:ilvl w:val="0"/>
-          <w:numId w:val="2"/>
-        </w:numPr>
-      </w:pPr>
-      <w:r>
-        <w:t xml:space="preserve">Is </w:t>
+        <w:t>Best results when # agents = # nodes</w:t>
+      </w:r>
+    </w:p>
+    <w:p>
+      <w:pPr>
+        <w:pStyle w:val="ListParagraph"/>
+        <w:numPr>
+          <w:ilvl w:val="0"/>
+          <w:numId w:val="2"/>
+        </w:numPr>
+      </w:pPr>
+      <w:r>
+        <w:t>Initialization</w:t>
+      </w:r>
+    </w:p>
+    <w:p>
+      <w:pPr>
+        <w:pStyle w:val="ListParagraph"/>
+        <w:numPr>
+          <w:ilvl w:val="1"/>
+          <w:numId w:val="2"/>
+        </w:numPr>
+      </w:pPr>
+      <w:r>
+        <w:t>Uniform distribution better than all ants starting on same node</w:t>
+      </w:r>
+    </w:p>
+    <w:p>
+      <w:pPr>
+        <w:pStyle w:val="ListParagraph"/>
+        <w:numPr>
+          <w:ilvl w:val="0"/>
+          <w:numId w:val="2"/>
+        </w:numPr>
+      </w:pPr>
+      <w:r>
+        <w:t>Got within 3.3% of optimum</w:t>
+      </w:r>
+    </w:p>
+    <w:p>
+      <w:r>
+        <w:t xml:space="preserve">In the main ant system algorithm that they describe, the ant-cycle algorithm, the </w:t>
       </w:r>
       <w:proofErr w:type="spellStart"/>
       <w:r>
-        <w:t>tabu</w:t>
+        <w:t>transistion</w:t>
       </w:r>
       <w:proofErr w:type="spellEnd"/>
       <w:r>
-        <w:t xml:space="preserve"> heuristic based</w:t>
-      </w:r>
-    </w:p>
-    <w:p>
-      <w:pPr>
-        <w:pStyle w:val="ListParagraph"/>
-        <w:numPr>
-          <w:ilvl w:val="1"/>
-          <w:numId w:val="2"/>
-        </w:numPr>
-      </w:pPr>
-      <w:r>
-        <w:t xml:space="preserve">The objective for the </w:t>
+        <w:t xml:space="preserve"> probability is the probability than an ant will move from town I to town j.  What two aspects of the solution does the </w:t>
       </w:r>
       <w:proofErr w:type="spellStart"/>
       <w:r>
-        <w:t>Tabu</w:t>
+        <w:t>transistion</w:t>
       </w:r>
       <w:proofErr w:type="spellEnd"/>
       <w:r>
-        <w:t xml:space="preserve"> Search algorithm is to constrain an embedded heuristic from returning to recently visited areas of the search space, referred to as cycling. The strategy of the approach is to maintain a </w:t>
-      </w:r>
-      <w:proofErr w:type="gramStart"/>
-      <w:r>
-        <w:t>short term</w:t>
-      </w:r>
-      <w:proofErr w:type="gramEnd"/>
-      <w:r>
-        <w:t xml:space="preserve"> memory of the specific changes of recent moves within the search space and preventing future moves from undoing those changes. Additional intermediate-term memory structures may be introduced to bias moves toward promising areas of the search space, as well as longer-term memory structures that promote a general diversity in the search across the search space.</w:t>
-      </w:r>
-    </w:p>
-    <w:p>
-      <w:pPr>
-        <w:pStyle w:val="ListParagraph"/>
-        <w:numPr>
-          <w:ilvl w:val="0"/>
-          <w:numId w:val="2"/>
-        </w:numPr>
-      </w:pPr>
-      <w:r>
-        <w:t xml:space="preserve">heuristic is used for algorithms which find solutions among all possible </w:t>
-      </w:r>
-      <w:proofErr w:type="gramStart"/>
-      <w:r>
-        <w:t>ones ,but</w:t>
-      </w:r>
-      <w:proofErr w:type="gramEnd"/>
-      <w:r>
-        <w:t xml:space="preserve"> they do not guarantee that the best will be </w:t>
-      </w:r>
+        <w:t xml:space="preserve"> probability attempt to balance?</w:t>
+      </w:r>
+    </w:p>
+    <w:p>
       <w:proofErr w:type="spellStart"/>
       <w:r>
-        <w:t>found,therefore</w:t>
+        <w:t>Transistion</w:t>
       </w:r>
       <w:proofErr w:type="spellEnd"/>
       <w:r>
-        <w:t xml:space="preserve"> they may be considered as approximately and not accurate algorithm</w:t>
-      </w:r>
-    </w:p>
-    <w:p>
-      <w:pPr>
-        <w:pStyle w:val="ListParagraph"/>
-        <w:numPr>
-          <w:ilvl w:val="0"/>
-          <w:numId w:val="2"/>
-        </w:numPr>
-      </w:pPr>
-      <w:r>
-        <w:t>Synergistic effects</w:t>
-      </w:r>
-    </w:p>
-    <w:p>
-      <w:pPr>
-        <w:pStyle w:val="ListParagraph"/>
-        <w:numPr>
-          <w:ilvl w:val="1"/>
-          <w:numId w:val="2"/>
-        </w:numPr>
-      </w:pPr>
-      <w:r>
-        <w:t>Best results when # agents = # nodes</w:t>
-      </w:r>
-    </w:p>
-    <w:p>
-      <w:pPr>
-        <w:pStyle w:val="ListParagraph"/>
-        <w:numPr>
-          <w:ilvl w:val="0"/>
-          <w:numId w:val="2"/>
-        </w:numPr>
-      </w:pPr>
-      <w:r>
-        <w:t>Initialization</w:t>
-      </w:r>
-    </w:p>
-    <w:p>
-      <w:pPr>
-        <w:pStyle w:val="ListParagraph"/>
-        <w:numPr>
-          <w:ilvl w:val="1"/>
-          <w:numId w:val="2"/>
-        </w:numPr>
-      </w:pPr>
-      <w:r>
-        <w:t>Uniform distribution better than all ants starting on same node</w:t>
-      </w:r>
-    </w:p>
-    <w:p>
-      <w:pPr>
-        <w:pStyle w:val="ListParagraph"/>
-        <w:numPr>
-          <w:ilvl w:val="0"/>
-          <w:numId w:val="2"/>
-        </w:numPr>
-      </w:pPr>
-      <w:r>
-        <w:t>Got within 3.3% of optimum</w:t>
+        <w:t xml:space="preserve"> probability tries to balance the suspected probable route and the most used route.  It takes both the shortest distance and most traveled routes into account, trail intensity.  This allows for the possibility that the shortest path isn’t always the fastest.</w:t>
       </w:r>
     </w:p>
     <w:p>
@@ -1213,6 +1284,68 @@
     </w:p>
     <w:p>
       <w:r>
+        <w:t>What two measures do the authors use to compare the behaviors of successful and unsuccessful foragers?  Explain what each measure measures.</w:t>
+      </w:r>
+    </w:p>
+    <w:p>
+      <w:pPr>
+        <w:pStyle w:val="ListParagraph"/>
+        <w:numPr>
+          <w:ilvl w:val="0"/>
+          <w:numId w:val="7"/>
+        </w:numPr>
+      </w:pPr>
+      <w:r>
+        <w:t>Mean foraging rate</w:t>
+      </w:r>
+      <w:r>
+        <w:t xml:space="preserve"> - </w:t>
+      </w:r>
+      <w:r>
+        <w:t>the number of foraging attempts / number of training sessions</w:t>
+      </w:r>
+    </w:p>
+    <w:p>
+      <w:pPr>
+        <w:pStyle w:val="ListParagraph"/>
+        <w:numPr>
+          <w:ilvl w:val="0"/>
+          <w:numId w:val="7"/>
+        </w:numPr>
+      </w:pPr>
+      <w:r>
+        <w:t>M</w:t>
+      </w:r>
+      <w:r>
+        <w:t>ean exit delay</w:t>
+      </w:r>
+      <w:r>
+        <w:t xml:space="preserve"> - </w:t>
+      </w:r>
+      <w:r>
+        <w:t>the time elapsed between the opening of the nest chamber and the exit of the workers</w:t>
+      </w:r>
+      <w:r>
+        <w:t>.</w:t>
+      </w:r>
+      <w:r>
+        <w:t xml:space="preserve"> </w:t>
+      </w:r>
+      <w:r>
+        <w:t>Successful explorers exhibited higher exit rates than did workers who systematically explored in vain</w:t>
+      </w:r>
+      <w:r>
+        <w:t xml:space="preserve">. </w:t>
+      </w:r>
+      <w:r>
+        <w:t>Whereas successful explorers presented short exit delay, the unsuccessful ants were less and less likely to leave the nest with repeated foraging failures</w:t>
+      </w:r>
+      <w:r>
+        <w:t>.</w:t>
+      </w:r>
+    </w:p>
+    <w:p>
+      <w:r>
         <w:rPr>
           <w:b/>
           <w:u w:val="single"/>
@@ -1313,6 +1446,7 @@
         </w:numPr>
       </w:pPr>
       <w:r>
+        <w:lastRenderedPageBreak/>
         <w:t>Predation</w:t>
       </w:r>
     </w:p>
@@ -1325,7 +1459,6 @@
         </w:numPr>
       </w:pPr>
       <w:r>
-        <w:lastRenderedPageBreak/>
         <w:t>Climatic conditions</w:t>
       </w:r>
     </w:p>
@@ -1589,6 +1722,27 @@
       <w:proofErr w:type="gramEnd"/>
       <w:r>
         <w:t xml:space="preserve"> how it works since it’s not a public algorithm</w:t>
+      </w:r>
+    </w:p>
+    <w:p>
+      <w:r>
+        <w:t>In the ant based algorithm presented in this paper, how do the booths learn to specialize on a paint color?</w:t>
+      </w:r>
+    </w:p>
+    <w:p>
+      <w:r>
+        <w:t xml:space="preserve">There is a global demand established for each color, given by the sum of the priorities of the unassigned trucks in each </w:t>
+      </w:r>
+      <w:proofErr w:type="gramStart"/>
+      <w:r>
+        <w:t>particular color</w:t>
+      </w:r>
+      <w:proofErr w:type="gramEnd"/>
+      <w:r>
+        <w:t>.  Which means adding the priorities of any truck of the same color in storage</w:t>
+      </w:r>
+      <w:r>
+        <w:t xml:space="preserve"> plus the one just added off the assembly line. Next the booths consider the demand of the color the truck needs to be painted.  The threshold a booth k has for a color is compared to the other booths and the largest one is assigned the truck.  The threshold for that color is increased for the booth that got it and lowered for the booths that did not.</w:t>
       </w:r>
     </w:p>
     <w:p>
@@ -1699,6 +1853,41 @@
     </w:p>
     <w:p>
       <w:r>
+        <w:lastRenderedPageBreak/>
+        <w:t>According to the author, why did the not-nice rules perform so poorly in the tournament?</w:t>
+      </w:r>
+    </w:p>
+    <w:p>
+      <w:r>
+        <w:t xml:space="preserve">The reason that the not-nice rules performed poorly can mostly be attributed to the high </w:t>
+      </w:r>
+      <w:proofErr w:type="gramStart"/>
+      <w:r>
+        <w:t>amount</w:t>
+      </w:r>
+      <w:proofErr w:type="gramEnd"/>
+      <w:r>
+        <w:t xml:space="preserve"> of nice rules that existed in the tournament.  When two nice rules go against each other they’ll get an automatic score of 600 since the will continuously collaborate with each other.  A not-nice rule will decide to attack and </w:t>
+      </w:r>
+      <w:proofErr w:type="gramStart"/>
+      <w:r>
+        <w:t>often times</w:t>
+      </w:r>
+      <w:proofErr w:type="gramEnd"/>
+      <w:r>
+        <w:t xml:space="preserve"> are met with retaliation.  Depending on how the rules were created, the two rules could potentially endlessly attach each other, resulting in only 1 point per turn.  Thus, not0nice did poorly due to the nice rules getting a large amount of points with </w:t>
+      </w:r>
+      <w:proofErr w:type="spellStart"/>
+      <w:r>
+        <w:t>eachother</w:t>
+      </w:r>
+      <w:proofErr w:type="spellEnd"/>
+      <w:r>
+        <w:t xml:space="preserve"> and endless retaliation.</w:t>
+      </w:r>
+    </w:p>
+    <w:p>
+      <w:r>
         <w:rPr>
           <w:b/>
           <w:u w:val="single"/>
@@ -1799,7 +1988,6 @@
         </w:numPr>
       </w:pPr>
       <w:r>
-        <w:lastRenderedPageBreak/>
         <w:t>Indirect reciprocity game</w:t>
       </w:r>
     </w:p>
@@ -1861,6 +2049,22 @@
       </w:pPr>
       <w:r>
         <w:t>Everyone used an anonymous pseudo name</w:t>
+      </w:r>
+    </w:p>
+    <w:p>
+      <w:r>
+        <w:t>This paper find</w:t>
+      </w:r>
+      <w:r>
+        <w:t>s</w:t>
+      </w:r>
+      <w:r>
+        <w:t xml:space="preserve"> that interleaving the public goods game with the indirect reciprocity game improves cooperation in the public goods game.  According to the authors, why does that occur?</w:t>
+      </w:r>
+    </w:p>
+    <w:p>
+      <w:r>
+        <w:t>This happens because by interleaving the public goods game and indirect reciprocity game the participants need to maintain their reputation.  The participants in the indirect reciprocity game give money based off the amount people gave in the public goods game.  So, the participants had an incentive to maintain their reputation, so they would receive donations in the indirect reciprocity game.  In the experiments where the public goods games were at the end, there was a large decline in contributions for those games.</w:t>
       </w:r>
     </w:p>
     <w:p>
@@ -1885,6 +2089,23 @@
       </w:r>
     </w:p>
     <w:p>
+      <w:r>
+        <w:t>According to the authors, what growth process may be used to grow scale free networks? Please explain how it works.</w:t>
+      </w:r>
+    </w:p>
+    <w:p>
+      <w:r>
+        <w:t xml:space="preserve">According to the authors the process of preferential treatment of vertices can be used to grow scale free networks.  This process works by having each vertex </w:t>
+      </w:r>
+      <w:r>
+        <w:t xml:space="preserve">a percent chance to connect to another vertex </w:t>
+      </w:r>
+      <w:r>
+        <w:lastRenderedPageBreak/>
+        <w:t>based on how many edges that vertex has.  Meaning, if one vertex has a relatively high number of edges, other vertices have a higher chance to connect to that vertex.</w:t>
+      </w:r>
+    </w:p>
+    <w:p>
       <w:pPr>
         <w:rPr>
           <w:b/>
@@ -2089,6 +2310,16 @@
     </w:p>
     <w:p>
       <w:r>
+        <w:t>The authors indicate that the goal of their work is to find alternatives to the then-current vaccination strategies under consideration: trace vaccination and mass vaccination.  Explain how each of those strategies works.</w:t>
+      </w:r>
+    </w:p>
+    <w:p>
+      <w:r>
+        <w:t>Trace vaccination works by tacking a person affected with smallpox and going back and vaccinating every person that they might have had contact with.  Mass vaccination is simply vaccinating everyone prior to an outbreak.</w:t>
+      </w:r>
+    </w:p>
+    <w:p>
+      <w:r>
         <w:rPr>
           <w:b/>
           <w:u w:val="single"/>
@@ -2226,6 +2457,38 @@
       </w:pPr>
       <w:r>
         <w:t>Hearth stones and releasing pets that still have the virus then releasing them later</w:t>
+      </w:r>
+    </w:p>
+    <w:p>
+      <w:r>
+        <w:t xml:space="preserve">The authors discuss human agent simulations, where humans control a virtual agent in a virtual world, and purely computational agent simulations as alternative approaches to studying epidemic spread.  </w:t>
+      </w:r>
+      <w:r>
+        <w:lastRenderedPageBreak/>
+        <w:t>These methods have limitations, as pointed out by the authors.  Name one limitation that is discussed in the paper and explain why the author considers it a limitation.</w:t>
+      </w:r>
+    </w:p>
+    <w:p>
+      <w:r>
+        <w:t>The computer simulation can experiment on large-scale virtual population. However, it lacks the ability to mimic the human behaviors in real outbreak scenarios</w:t>
+      </w:r>
+    </w:p>
+    <w:p>
+      <w:r>
+        <w:t xml:space="preserve">In the human simulations, compared to other studies with real-people can have a larger number of agents.  The human behaviors are </w:t>
+      </w:r>
+      <w:proofErr w:type="gramStart"/>
+      <w:r>
+        <w:t>similar to</w:t>
+      </w:r>
+      <w:proofErr w:type="gramEnd"/>
+      <w:r>
+        <w:t xml:space="preserve"> the real-world.  However, the actions in games can be different from the real world.  Also, the computational consumption and the limitation of the subscriber</w:t>
+      </w:r>
+      <w:bookmarkStart w:id="0" w:name="_GoBack"/>
+      <w:bookmarkEnd w:id="0"/>
+      <w:r>
+        <w:t xml:space="preserve"> base it’s hard to reach the scale of a computational simulation. </w:t>
       </w:r>
     </w:p>
     <w:sectPr>
@@ -2241,6 +2504,92 @@
 <file path=word/numbering.xml><?xml version="1.0" encoding="utf-8"?>
 <w:numbering xmlns:wpc="http://schemas.microsoft.com/office/word/2010/wordprocessingCanvas" xmlns:cx="http://schemas.microsoft.com/office/drawing/2014/chartex" xmlns:cx1="http://schemas.microsoft.com/office/drawing/2015/9/8/chartex" xmlns:cx2="http://schemas.microsoft.com/office/drawing/2015/10/21/chartex" xmlns:cx3="http://schemas.microsoft.com/office/drawing/2016/5/9/chartex" xmlns:cx4="http://schemas.microsoft.com/office/drawing/2016/5/10/chartex" xmlns:cx5="http://schemas.microsoft.com/office/drawing/2016/5/11/chartex" xmlns:cx6="http://schemas.microsoft.com/office/drawing/2016/5/12/chartex" xmlns:cx7="http://schemas.microsoft.com/office/drawing/2016/5/13/chartex" xmlns:cx8="http://schemas.microsoft.com/office/drawing/2016/5/14/chartex" xmlns:mc="http://schemas.openxmlformats.org/markup-compatibility/2006" xmlns:aink="http://schemas.microsoft.com/office/drawing/2016/ink" xmlns:am3d="http://schemas.microsoft.com/office/drawing/2017/model3d" xmlns:o="urn:schemas-microsoft-com:office:office" xmlns:r="http://schemas.openxmlformats.org/officeDocument/2006/relationships" xmlns:m="http://schemas.openxmlformats.org/officeDocument/2006/math" xmlns:v="urn:schemas-microsoft-com:vml" xmlns:wp14="http://schemas.microsoft.com/office/word/2010/wordprocessingDrawing" xmlns:wp="http://schemas.openxmlformats.org/drawingml/2006/wordprocessingDrawing" xmlns:w10="urn:schemas-microsoft-com:office:word" xmlns:w="http://schemas.openxmlformats.org/wordprocessingml/2006/main" xmlns:w14="http://schemas.microsoft.com/office/word/2010/wordml" xmlns:w15="http://schemas.microsoft.com/office/word/2012/wordml" xmlns:w16cid="http://schemas.microsoft.com/office/word/2016/wordml/cid" xmlns:w16se="http://schemas.microsoft.com/office/word/2015/wordml/symex" xmlns:wpg="http://schemas.microsoft.com/office/word/2010/wordprocessingGroup" xmlns:wpi="http://schemas.microsoft.com/office/word/2010/wordprocessingInk" xmlns:wne="http://schemas.microsoft.com/office/word/2006/wordml" xmlns:wps="http://schemas.microsoft.com/office/word/2010/wordprocessingShape" mc:Ignorable="w14 w15 w16se w16cid wp14">
   <w:abstractNum w:abstractNumId="0" w15:restartNumberingAfterBreak="0">
+    <w:nsid w:val="15C275A4"/>
+    <w:multiLevelType w:val="hybridMultilevel"/>
+    <w:tmpl w:val="ADB8222E"/>
+    <w:lvl w:ilvl="0" w:tplc="0409000F">
+      <w:start w:val="1"/>
+      <w:numFmt w:val="decimal"/>
+      <w:lvlText w:val="%1."/>
+      <w:lvlJc w:val="left"/>
+      <w:pPr>
+        <w:ind w:left="720" w:hanging="360"/>
+      </w:pPr>
+    </w:lvl>
+    <w:lvl w:ilvl="1" w:tplc="04090019" w:tentative="1">
+      <w:start w:val="1"/>
+      <w:numFmt w:val="lowerLetter"/>
+      <w:lvlText w:val="%2."/>
+      <w:lvlJc w:val="left"/>
+      <w:pPr>
+        <w:ind w:left="1440" w:hanging="360"/>
+      </w:pPr>
+    </w:lvl>
+    <w:lvl w:ilvl="2" w:tplc="0409001B" w:tentative="1">
+      <w:start w:val="1"/>
+      <w:numFmt w:val="lowerRoman"/>
+      <w:lvlText w:val="%3."/>
+      <w:lvlJc w:val="right"/>
+      <w:pPr>
+        <w:ind w:left="2160" w:hanging="180"/>
+      </w:pPr>
+    </w:lvl>
+    <w:lvl w:ilvl="3" w:tplc="0409000F" w:tentative="1">
+      <w:start w:val="1"/>
+      <w:numFmt w:val="decimal"/>
+      <w:lvlText w:val="%4."/>
+      <w:lvlJc w:val="left"/>
+      <w:pPr>
+        <w:ind w:left="2880" w:hanging="360"/>
+      </w:pPr>
+    </w:lvl>
+    <w:lvl w:ilvl="4" w:tplc="04090019" w:tentative="1">
+      <w:start w:val="1"/>
+      <w:numFmt w:val="lowerLetter"/>
+      <w:lvlText w:val="%5."/>
+      <w:lvlJc w:val="left"/>
+      <w:pPr>
+        <w:ind w:left="3600" w:hanging="360"/>
+      </w:pPr>
+    </w:lvl>
+    <w:lvl w:ilvl="5" w:tplc="0409001B" w:tentative="1">
+      <w:start w:val="1"/>
+      <w:numFmt w:val="lowerRoman"/>
+      <w:lvlText w:val="%6."/>
+      <w:lvlJc w:val="right"/>
+      <w:pPr>
+        <w:ind w:left="4320" w:hanging="180"/>
+      </w:pPr>
+    </w:lvl>
+    <w:lvl w:ilvl="6" w:tplc="0409000F" w:tentative="1">
+      <w:start w:val="1"/>
+      <w:numFmt w:val="decimal"/>
+      <w:lvlText w:val="%7."/>
+      <w:lvlJc w:val="left"/>
+      <w:pPr>
+        <w:ind w:left="5040" w:hanging="360"/>
+      </w:pPr>
+    </w:lvl>
+    <w:lvl w:ilvl="7" w:tplc="04090019" w:tentative="1">
+      <w:start w:val="1"/>
+      <w:numFmt w:val="lowerLetter"/>
+      <w:lvlText w:val="%8."/>
+      <w:lvlJc w:val="left"/>
+      <w:pPr>
+        <w:ind w:left="5760" w:hanging="360"/>
+      </w:pPr>
+    </w:lvl>
+    <w:lvl w:ilvl="8" w:tplc="0409001B" w:tentative="1">
+      <w:start w:val="1"/>
+      <w:numFmt w:val="lowerRoman"/>
+      <w:lvlText w:val="%9."/>
+      <w:lvlJc w:val="right"/>
+      <w:pPr>
+        <w:ind w:left="6480" w:hanging="180"/>
+      </w:pPr>
+    </w:lvl>
+  </w:abstractNum>
+  <w:abstractNum w:abstractNumId="1" w15:restartNumberingAfterBreak="0">
     <w:nsid w:val="35391A2F"/>
     <w:multiLevelType w:val="hybridMultilevel"/>
     <w:tmpl w:val="E08E3BE6"/>
@@ -2352,7 +2701,7 @@
       </w:rPr>
     </w:lvl>
   </w:abstractNum>
-  <w:abstractNum w:abstractNumId="1" w15:restartNumberingAfterBreak="0">
+  <w:abstractNum w:abstractNumId="2" w15:restartNumberingAfterBreak="0">
     <w:nsid w:val="550273B3"/>
     <w:multiLevelType w:val="hybridMultilevel"/>
     <w:tmpl w:val="F0360C76"/>
@@ -2492,7 +2841,7 @@
       </w:rPr>
     </w:lvl>
   </w:abstractNum>
-  <w:abstractNum w:abstractNumId="2" w15:restartNumberingAfterBreak="0">
+  <w:abstractNum w:abstractNumId="3" w15:restartNumberingAfterBreak="0">
     <w:nsid w:val="659E207A"/>
     <w:multiLevelType w:val="hybridMultilevel"/>
     <w:tmpl w:val="2408CC62"/>
@@ -2631,7 +2980,7 @@
       </w:rPr>
     </w:lvl>
   </w:abstractNum>
-  <w:abstractNum w:abstractNumId="3" w15:restartNumberingAfterBreak="0">
+  <w:abstractNum w:abstractNumId="4" w15:restartNumberingAfterBreak="0">
     <w:nsid w:val="6C2B0548"/>
     <w:multiLevelType w:val="hybridMultilevel"/>
     <w:tmpl w:val="C80C31B0"/>
@@ -2743,7 +3092,7 @@
       </w:rPr>
     </w:lvl>
   </w:abstractNum>
-  <w:abstractNum w:abstractNumId="4" w15:restartNumberingAfterBreak="0">
+  <w:abstractNum w:abstractNumId="5" w15:restartNumberingAfterBreak="0">
     <w:nsid w:val="7266161C"/>
     <w:multiLevelType w:val="hybridMultilevel"/>
     <w:tmpl w:val="952A163C"/>
@@ -2855,7 +3204,7 @@
       </w:rPr>
     </w:lvl>
   </w:abstractNum>
-  <w:abstractNum w:abstractNumId="5" w15:restartNumberingAfterBreak="0">
+  <w:abstractNum w:abstractNumId="6" w15:restartNumberingAfterBreak="0">
     <w:nsid w:val="7AD75D67"/>
     <w:multiLevelType w:val="hybridMultilevel"/>
     <w:tmpl w:val="1F66EC18"/>
@@ -2995,21 +3344,24 @@
     </w:lvl>
   </w:abstractNum>
   <w:num w:numId="1">
+    <w:abstractNumId w:val="4"/>
+  </w:num>
+  <w:num w:numId="2">
+    <w:abstractNumId w:val="5"/>
+  </w:num>
+  <w:num w:numId="3">
+    <w:abstractNumId w:val="2"/>
+  </w:num>
+  <w:num w:numId="4">
     <w:abstractNumId w:val="3"/>
   </w:num>
-  <w:num w:numId="2">
-    <w:abstractNumId w:val="4"/>
+  <w:num w:numId="5">
+    <w:abstractNumId w:val="6"/>
   </w:num>
-  <w:num w:numId="3">
+  <w:num w:numId="6">
     <w:abstractNumId w:val="1"/>
   </w:num>
-  <w:num w:numId="4">
-    <w:abstractNumId w:val="2"/>
-  </w:num>
-  <w:num w:numId="5">
-    <w:abstractNumId w:val="5"/>
-  </w:num>
-  <w:num w:numId="6">
+  <w:num w:numId="7">
     <w:abstractNumId w:val="0"/>
   </w:num>
 </w:numbering>
@@ -3416,6 +3768,7 @@
   <w:style w:type="character" w:default="1" w:styleId="DefaultParagraphFont">
     <w:name w:val="Default Paragraph Font"/>
     <w:uiPriority w:val="1"/>
+    <w:semiHidden/>
     <w:unhideWhenUsed/>
   </w:style>
   <w:style w:type="table" w:default="1" w:styleId="TableNormal">

</xml_diff>